<commit_message>
PI-DZ05: Dijagram događaja i dijagram aktivnosti
</commit_message>
<xml_diff>
--- a/StudentskiDom.docx
+++ b/StudentskiDom.docx
@@ -3622,7 +3622,7 @@
                 <w:noProof/>
                 <w:webHidden/>
               </w:rPr>
-              <w:t>24</w:t>
+              <w:t>25</w:t>
             </w:r>
             <w:r>
               <w:rPr>
@@ -3706,7 +3706,7 @@
                 <w:noProof/>
                 <w:webHidden/>
               </w:rPr>
-              <w:t>26</w:t>
+              <w:t>27</w:t>
             </w:r>
             <w:r>
               <w:rPr>
@@ -3790,7 +3790,7 @@
                 <w:noProof/>
                 <w:webHidden/>
               </w:rPr>
-              <w:t>26</w:t>
+              <w:t>27</w:t>
             </w:r>
             <w:r>
               <w:rPr>
@@ -3878,7 +3878,7 @@
                 <w:noProof/>
                 <w:webHidden/>
               </w:rPr>
-              <w:t>27</w:t>
+              <w:t>28</w:t>
             </w:r>
             <w:r>
               <w:rPr>
@@ -3962,7 +3962,7 @@
                 <w:noProof/>
                 <w:webHidden/>
               </w:rPr>
-              <w:t>27</w:t>
+              <w:t>28</w:t>
             </w:r>
             <w:r>
               <w:rPr>
@@ -4046,7 +4046,7 @@
                 <w:noProof/>
                 <w:webHidden/>
               </w:rPr>
-              <w:t>27</w:t>
+              <w:t>28</w:t>
             </w:r>
             <w:r>
               <w:rPr>
@@ -4132,7 +4132,7 @@
                 <w:noProof/>
                 <w:webHidden/>
               </w:rPr>
-              <w:t>28</w:t>
+              <w:t>29</w:t>
             </w:r>
             <w:r>
               <w:rPr>
@@ -4218,7 +4218,7 @@
                 <w:noProof/>
                 <w:webHidden/>
               </w:rPr>
-              <w:t>29</w:t>
+              <w:t>30</w:t>
             </w:r>
             <w:r>
               <w:rPr>
@@ -4304,7 +4304,7 @@
                 <w:noProof/>
                 <w:webHidden/>
               </w:rPr>
-              <w:t>29</w:t>
+              <w:t>30</w:t>
             </w:r>
             <w:r>
               <w:rPr>
@@ -21651,16 +21651,17 @@
     <w:p>
       <w:pPr>
         <w:spacing w:after="160" w:line="278" w:lineRule="auto"/>
+        <w:jc w:val="center"/>
       </w:pPr>
       <w:r>
         <w:rPr>
           <w:noProof/>
         </w:rPr>
         <w:drawing>
-          <wp:inline distT="0" distB="0" distL="0" distR="0" wp14:anchorId="27D06015" wp14:editId="486E9C1E">
-            <wp:extent cx="6497836" cy="1289154"/>
-            <wp:effectExtent l="0" t="0" r="0" b="6350"/>
-            <wp:docPr id="1426294540" name="Graphic 1"/>
+          <wp:inline distT="0" distB="0" distL="0" distR="0" wp14:anchorId="368F51EB" wp14:editId="6EBE8728">
+            <wp:extent cx="4869180" cy="6654027"/>
+            <wp:effectExtent l="0" t="0" r="7620" b="0"/>
+            <wp:docPr id="894729559" name="Picture 1" descr="A close-up of a diagram&#10;&#10;AI-generated content may be incorrect."/>
             <wp:cNvGraphicFramePr>
               <a:graphicFrameLocks xmlns:a="http://schemas.openxmlformats.org/drawingml/2006/main" noChangeAspect="1"/>
             </wp:cNvGraphicFramePr>
@@ -21668,29 +21669,36 @@
               <a:graphicData uri="http://schemas.openxmlformats.org/drawingml/2006/picture">
                 <pic:pic xmlns:pic="http://schemas.openxmlformats.org/drawingml/2006/picture">
                   <pic:nvPicPr>
-                    <pic:cNvPr id="1426294540" name=""/>
-                    <pic:cNvPicPr/>
+                    <pic:cNvPr id="894729559" name="Picture 1" descr="A close-up of a diagram&#10;&#10;AI-generated content may be incorrect."/>
+                    <pic:cNvPicPr>
+                      <a:picLocks noChangeAspect="1" noChangeArrowheads="1"/>
+                    </pic:cNvPicPr>
                   </pic:nvPicPr>
                   <pic:blipFill>
-                    <a:blip r:embed="rId16">
+                    <a:blip r:embed="rId16" cstate="print">
                       <a:extLst>
-                        <a:ext uri="{96DAC541-7B7A-43D3-8B79-37D633B846F1}">
-                          <asvg:svgBlip xmlns:asvg="http://schemas.microsoft.com/office/drawing/2016/SVG/main" r:embed="rId17"/>
+                        <a:ext uri="{28A0092B-C50C-407E-A947-70E740481C1C}">
+                          <a14:useLocalDpi xmlns:a14="http://schemas.microsoft.com/office/drawing/2010/main" val="0"/>
                         </a:ext>
                       </a:extLst>
                     </a:blip>
+                    <a:srcRect/>
                     <a:stretch>
                       <a:fillRect/>
                     </a:stretch>
                   </pic:blipFill>
-                  <pic:spPr>
+                  <pic:spPr bwMode="auto">
                     <a:xfrm>
                       <a:off x="0" y="0"/>
-                      <a:ext cx="6521170" cy="1293783"/>
+                      <a:ext cx="4885123" cy="6675814"/>
                     </a:xfrm>
                     <a:prstGeom prst="rect">
                       <a:avLst/>
                     </a:prstGeom>
+                    <a:noFill/>
+                    <a:ln>
+                      <a:noFill/>
+                    </a:ln>
                   </pic:spPr>
                 </pic:pic>
               </a:graphicData>
@@ -22655,10 +22663,10 @@
                     <pic:cNvPicPr/>
                   </pic:nvPicPr>
                   <pic:blipFill>
-                    <a:blip r:embed="rId18">
+                    <a:blip r:embed="rId17">
                       <a:extLst>
                         <a:ext uri="{96DAC541-7B7A-43D3-8B79-37D633B846F1}">
-                          <asvg:svgBlip xmlns:asvg="http://schemas.microsoft.com/office/drawing/2016/SVG/main" r:embed="rId19"/>
+                          <asvg:svgBlip xmlns:asvg="http://schemas.microsoft.com/office/drawing/2016/SVG/main" r:embed="rId18"/>
                         </a:ext>
                       </a:extLst>
                     </a:blip>
@@ -23437,7 +23445,7 @@
                     </pic:cNvPicPr>
                   </pic:nvPicPr>
                   <pic:blipFill>
-                    <a:blip r:embed="rId20">
+                    <a:blip r:embed="rId19">
                       <a:extLst>
                         <a:ext uri="{28A0092B-C50C-407E-A947-70E740481C1C}">
                           <a14:useLocalDpi xmlns:a14="http://schemas.microsoft.com/office/drawing/2010/main" val="0"/>
@@ -23520,7 +23528,7 @@
                     </pic:cNvPicPr>
                   </pic:nvPicPr>
                   <pic:blipFill>
-                    <a:blip r:embed="rId21">
+                    <a:blip r:embed="rId20">
                       <a:extLst>
                         <a:ext uri="{28A0092B-C50C-407E-A947-70E740481C1C}">
                           <a14:useLocalDpi xmlns:a14="http://schemas.microsoft.com/office/drawing/2010/main" val="0"/>
@@ -25838,7 +25846,7 @@
       </w:r>
     </w:p>
     <w:sectPr>
-      <w:footerReference w:type="default" r:id="rId22"/>
+      <w:footerReference w:type="default" r:id="rId21"/>
       <w:pgSz w:w="12240" w:h="15840"/>
       <w:pgMar w:top="1440" w:right="1440" w:bottom="1440" w:left="1440" w:header="720" w:footer="720" w:gutter="0"/>
       <w:pgNumType w:start="0"/>

</xml_diff>